<commit_message>
added some comments.,, edit word
</commit_message>
<xml_diff>
--- a/bloc_test/bloc_test.docx
+++ b/bloc_test/bloc_test.docx
@@ -51,7 +51,7 @@
       </w:pPr>
       <w:r>
         <w:drawing>
-          <wp:inline wp14:editId="212F18DE" wp14:anchorId="630AC34F">
+          <wp:inline wp14:editId="76FB81FD" wp14:anchorId="630AC34F">
             <wp:extent cx="3152775" cy="504825"/>
             <wp:effectExtent l="0" t="0" r="0" b="0"/>
             <wp:docPr id="824667817" name="" title=""/>
@@ -66,10 +66,10 @@
                     <pic:cNvPicPr/>
                   </pic:nvPicPr>
                   <pic:blipFill>
-                    <a:blip r:embed="Ra3d9196f19c14c01">
-                      <a:extLst>
+                    <a:blip r:embed="R079a75c080b8478d">
+                      <a:extLst xmlns:a="http://schemas.openxmlformats.org/drawingml/2006/main">
                         <a:ext xmlns:a="http://schemas.openxmlformats.org/drawingml/2006/main" uri="{28A0092B-C50C-407E-A947-70E740481C1C}">
-                          <a14:useLocalDpi val="0"/>
+                          <a14:useLocalDpi xmlns:a14="http://schemas.microsoft.com/office/drawing/2010/main" val="0"/>
                         </a:ext>
                       </a:extLst>
                     </a:blip>
@@ -78,7 +78,7 @@
                     </a:stretch>
                   </pic:blipFill>
                   <pic:spPr>
-                    <a:xfrm>
+                    <a:xfrm rot="0" flipH="0" flipV="0">
                       <a:off x="0" y="0"/>
                       <a:ext cx="3152775" cy="504825"/>
                     </a:xfrm>
@@ -122,7 +122,7 @@
       </w:pPr>
       <w:r>
         <w:drawing>
-          <wp:inline wp14:editId="0B7D3D17" wp14:anchorId="613C5AF4">
+          <wp:inline wp14:editId="6042EFFB" wp14:anchorId="613C5AF4">
             <wp:extent cx="1943100" cy="342900"/>
             <wp:effectExtent l="0" t="0" r="0" b="0"/>
             <wp:docPr id="1001691057" name="" title=""/>
@@ -137,10 +137,10 @@
                     <pic:cNvPicPr/>
                   </pic:nvPicPr>
                   <pic:blipFill>
-                    <a:blip r:embed="R365d706724a94097">
-                      <a:extLst>
+                    <a:blip r:embed="Rab2a06b13d774b3e">
+                      <a:extLst xmlns:a="http://schemas.openxmlformats.org/drawingml/2006/main">
                         <a:ext xmlns:a="http://schemas.openxmlformats.org/drawingml/2006/main" uri="{28A0092B-C50C-407E-A947-70E740481C1C}">
-                          <a14:useLocalDpi val="0"/>
+                          <a14:useLocalDpi xmlns:a14="http://schemas.microsoft.com/office/drawing/2010/main" val="0"/>
                         </a:ext>
                       </a:extLst>
                     </a:blip>
@@ -149,7 +149,7 @@
                     </a:stretch>
                   </pic:blipFill>
                   <pic:spPr>
-                    <a:xfrm>
+                    <a:xfrm rot="0" flipH="0" flipV="0">
                       <a:off x="0" y="0"/>
                       <a:ext cx="1943100" cy="342900"/>
                     </a:xfrm>
@@ -179,7 +179,16 @@
       </w:pPr>
       <w:r>
         <w:rPr/>
-        <w:t>Input steam</w:t>
+        <w:t>Input steam (SINK)</w:t>
+      </w:r>
+    </w:p>
+    <w:p>
+      <w:pPr>
+        <w:pStyle w:val="Normal"/>
+      </w:pPr>
+      <w:r>
+        <w:rPr/>
+        <w:t>This will be the sink.  The sink takes any incoming data. (Take note we only take Int as the stream only have one-expecting- data type)</w:t>
       </w:r>
     </w:p>
     <w:p>
@@ -188,7 +197,7 @@
       </w:pPr>
       <w:r>
         <w:drawing>
-          <wp:inline wp14:editId="2B6BC9B3" wp14:anchorId="24987694">
+          <wp:inline wp14:editId="30B02B2E" wp14:anchorId="24987694">
             <wp:extent cx="5915025" cy="361950"/>
             <wp:effectExtent l="0" t="0" r="0" b="0"/>
             <wp:docPr id="157820455" name="" title=""/>
@@ -203,10 +212,10 @@
                     <pic:cNvPicPr/>
                   </pic:nvPicPr>
                   <pic:blipFill>
-                    <a:blip r:embed="Rfe4cffc48d3b4e77">
-                      <a:extLst>
+                    <a:blip r:embed="Rd7176ed7c48f489b">
+                      <a:extLst xmlns:a="http://schemas.openxmlformats.org/drawingml/2006/main">
                         <a:ext xmlns:a="http://schemas.openxmlformats.org/drawingml/2006/main" uri="{28A0092B-C50C-407E-A947-70E740481C1C}">
-                          <a14:useLocalDpi val="0"/>
+                          <a14:useLocalDpi xmlns:a14="http://schemas.microsoft.com/office/drawing/2010/main" val="0"/>
                         </a:ext>
                       </a:extLst>
                     </a:blip>
@@ -215,7 +224,7 @@
                     </a:stretch>
                   </pic:blipFill>
                   <pic:spPr>
-                    <a:xfrm>
+                    <a:xfrm rot="0" flipH="0" flipV="0">
                       <a:off x="0" y="0"/>
                       <a:ext cx="5915025" cy="361950"/>
                     </a:xfrm>
@@ -244,8 +253,17 @@
         <w:pStyle w:val="Normal"/>
       </w:pPr>
       <w:r>
+        <w:rPr/>
+        <w:t>This will be the stream, it outputs the data</w:t>
+      </w:r>
+    </w:p>
+    <w:p>
+      <w:pPr>
+        <w:pStyle w:val="Normal"/>
+      </w:pPr>
+      <w:r>
         <w:drawing>
-          <wp:inline wp14:editId="3F28FDC3" wp14:anchorId="2BA77D74">
+          <wp:inline wp14:editId="778BBEA8" wp14:anchorId="2BA77D74">
             <wp:extent cx="5372100" cy="285750"/>
             <wp:effectExtent l="0" t="0" r="0" b="0"/>
             <wp:docPr id="963753473" name="" title=""/>
@@ -260,10 +278,10 @@
                     <pic:cNvPicPr/>
                   </pic:nvPicPr>
                   <pic:blipFill>
-                    <a:blip r:embed="R6f03b28c9ed74b64">
-                      <a:extLst>
+                    <a:blip r:embed="R526403dfd2a54d32">
+                      <a:extLst xmlns:a="http://schemas.openxmlformats.org/drawingml/2006/main">
                         <a:ext xmlns:a="http://schemas.openxmlformats.org/drawingml/2006/main" uri="{28A0092B-C50C-407E-A947-70E740481C1C}">
-                          <a14:useLocalDpi val="0"/>
+                          <a14:useLocalDpi xmlns:a14="http://schemas.microsoft.com/office/drawing/2010/main" val="0"/>
                         </a:ext>
                       </a:extLst>
                     </a:blip>
@@ -272,7 +290,7 @@
                     </a:stretch>
                   </pic:blipFill>
                   <pic:spPr>
-                    <a:xfrm>
+                    <a:xfrm rot="0" flipH="0" flipV="0">
                       <a:off x="0" y="0"/>
                       <a:ext cx="5372100" cy="285750"/>
                     </a:xfrm>
@@ -317,7 +335,7 @@
       </w:pPr>
       <w:r>
         <w:drawing>
-          <wp:inline wp14:editId="58E815C3" wp14:anchorId="7DB1201E">
+          <wp:inline wp14:editId="333B597C" wp14:anchorId="7DB1201E">
             <wp:extent cx="5943600" cy="361950"/>
             <wp:effectExtent l="0" t="0" r="0" b="0"/>
             <wp:docPr id="1022743958" name="" title=""/>
@@ -332,10 +350,10 @@
                     <pic:cNvPicPr/>
                   </pic:nvPicPr>
                   <pic:blipFill>
-                    <a:blip r:embed="R145936332360436d">
-                      <a:extLst>
+                    <a:blip r:embed="R84bded4eef164643">
+                      <a:extLst xmlns:a="http://schemas.openxmlformats.org/drawingml/2006/main">
                         <a:ext xmlns:a="http://schemas.openxmlformats.org/drawingml/2006/main" uri="{28A0092B-C50C-407E-A947-70E740481C1C}">
-                          <a14:useLocalDpi val="0"/>
+                          <a14:useLocalDpi xmlns:a14="http://schemas.microsoft.com/office/drawing/2010/main" val="0"/>
                         </a:ext>
                       </a:extLst>
                     </a:blip>
@@ -344,7 +362,7 @@
                     </a:stretch>
                   </pic:blipFill>
                   <pic:spPr>
-                    <a:xfrm>
+                    <a:xfrm rot="0" flipH="0" flipV="0">
                       <a:off x="0" y="0"/>
                       <a:ext cx="5943600" cy="361950"/>
                     </a:xfrm>
@@ -372,19 +390,17 @@
         <w:rPr/>
         <w:t xml:space="preserve">Now we need to have a </w:t>
       </w:r>
-      <w:proofErr w:type="gramStart"/>
       <w:r>
         <w:rPr/>
         <w:t>listener(</w:t>
       </w:r>
-      <w:proofErr w:type="gramEnd"/>
       <w:r>
         <w:rPr/>
         <w:t>stream listener)</w:t>
       </w:r>
       <w:r>
         <w:drawing>
-          <wp:inline wp14:editId="71A4AB56" wp14:anchorId="48899433">
+          <wp:inline wp14:editId="0F352310" wp14:anchorId="48899433">
             <wp:extent cx="5810248" cy="1038225"/>
             <wp:effectExtent l="0" t="0" r="0" b="0"/>
             <wp:docPr id="1262044601" name="" title=""/>
@@ -399,10 +415,10 @@
                     <pic:cNvPicPr/>
                   </pic:nvPicPr>
                   <pic:blipFill>
-                    <a:blip r:embed="R3dffd3d8b7344078">
-                      <a:extLst>
+                    <a:blip r:embed="R0998a43a5ba248ec">
+                      <a:extLst xmlns:a="http://schemas.openxmlformats.org/drawingml/2006/main">
                         <a:ext xmlns:a="http://schemas.openxmlformats.org/drawingml/2006/main" uri="{28A0092B-C50C-407E-A947-70E740481C1C}">
-                          <a14:useLocalDpi val="0"/>
+                          <a14:useLocalDpi xmlns:a14="http://schemas.microsoft.com/office/drawing/2010/main" val="0"/>
                         </a:ext>
                       </a:extLst>
                     </a:blip>
@@ -411,7 +427,7 @@
                     </a:stretch>
                   </pic:blipFill>
                   <pic:spPr>
-                    <a:xfrm>
+                    <a:xfrm rot="0" flipH="0" flipV="0">
                       <a:off x="0" y="0"/>
                       <a:ext cx="5810248" cy="1038225"/>
                     </a:xfrm>
@@ -446,7 +462,7 @@
       </w:pPr>
       <w:r>
         <w:drawing>
-          <wp:inline wp14:editId="6A882585" wp14:anchorId="052C9FB4">
+          <wp:inline wp14:editId="406A67E5" wp14:anchorId="052C9FB4">
             <wp:extent cx="5467348" cy="2200275"/>
             <wp:effectExtent l="0" t="0" r="0" b="0"/>
             <wp:docPr id="1407520761" name="" title=""/>
@@ -461,10 +477,10 @@
                     <pic:cNvPicPr/>
                   </pic:nvPicPr>
                   <pic:blipFill>
-                    <a:blip r:embed="Rfd2a166c762b4f64">
-                      <a:extLst>
+                    <a:blip r:embed="R0ccb2cd185fa432e">
+                      <a:extLst xmlns:a="http://schemas.openxmlformats.org/drawingml/2006/main">
                         <a:ext xmlns:a="http://schemas.openxmlformats.org/drawingml/2006/main" uri="{28A0092B-C50C-407E-A947-70E740481C1C}">
-                          <a14:useLocalDpi val="0"/>
+                          <a14:useLocalDpi xmlns:a14="http://schemas.microsoft.com/office/drawing/2010/main" val="0"/>
                         </a:ext>
                       </a:extLst>
                     </a:blip>
@@ -473,7 +489,7 @@
                     </a:stretch>
                   </pic:blipFill>
                   <pic:spPr>
-                    <a:xfrm>
+                    <a:xfrm rot="0" flipH="0" flipV="0">
                       <a:off x="0" y="0"/>
                       <a:ext cx="5467348" cy="2200275"/>
                     </a:xfrm>
@@ -540,7 +556,7 @@
       </w:pPr>
       <w:r>
         <w:drawing>
-          <wp:inline wp14:editId="4C2A492D" wp14:anchorId="377E2AF8">
+          <wp:inline wp14:editId="302B3AB6" wp14:anchorId="377E2AF8">
             <wp:extent cx="2628900" cy="352425"/>
             <wp:effectExtent l="0" t="0" r="0" b="0"/>
             <wp:docPr id="109869223" name="" title=""/>
@@ -555,10 +571,10 @@
                     <pic:cNvPicPr/>
                   </pic:nvPicPr>
                   <pic:blipFill>
-                    <a:blip r:embed="Rebd83f9fc0c44925">
-                      <a:extLst>
+                    <a:blip r:embed="R273e8e64e54841e1">
+                      <a:extLst xmlns:a="http://schemas.openxmlformats.org/drawingml/2006/main">
                         <a:ext xmlns:a="http://schemas.openxmlformats.org/drawingml/2006/main" uri="{28A0092B-C50C-407E-A947-70E740481C1C}">
-                          <a14:useLocalDpi val="0"/>
+                          <a14:useLocalDpi xmlns:a14="http://schemas.microsoft.com/office/drawing/2010/main" val="0"/>
                         </a:ext>
                       </a:extLst>
                     </a:blip>
@@ -567,7 +583,7 @@
                     </a:stretch>
                   </pic:blipFill>
                   <pic:spPr>
-                    <a:xfrm>
+                    <a:xfrm rot="0" flipH="0" flipV="0">
                       <a:off x="0" y="0"/>
                       <a:ext cx="2628900" cy="352425"/>
                     </a:xfrm>
@@ -637,7 +653,7 @@
       </w:pPr>
       <w:r>
         <w:drawing>
-          <wp:inline wp14:editId="6AABF922" wp14:anchorId="705FF2F0">
+          <wp:inline wp14:editId="122A871C" wp14:anchorId="705FF2F0">
             <wp:extent cx="5943600" cy="304800"/>
             <wp:effectExtent l="0" t="0" r="0" b="0"/>
             <wp:docPr id="1505513462" name="" title=""/>
@@ -652,10 +668,10 @@
                     <pic:cNvPicPr/>
                   </pic:nvPicPr>
                   <pic:blipFill>
-                    <a:blip r:embed="R8a79ec2014314f40">
-                      <a:extLst>
+                    <a:blip r:embed="R8a5eab6093244da6">
+                      <a:extLst xmlns:a="http://schemas.openxmlformats.org/drawingml/2006/main">
                         <a:ext xmlns:a="http://schemas.openxmlformats.org/drawingml/2006/main" uri="{28A0092B-C50C-407E-A947-70E740481C1C}">
-                          <a14:useLocalDpi val="0"/>
+                          <a14:useLocalDpi xmlns:a14="http://schemas.microsoft.com/office/drawing/2010/main" val="0"/>
                         </a:ext>
                       </a:extLst>
                     </a:blip>
@@ -664,7 +680,7 @@
                     </a:stretch>
                   </pic:blipFill>
                   <pic:spPr>
-                    <a:xfrm>
+                    <a:xfrm rot="0" flipH="0" flipV="0">
                       <a:off x="0" y="0"/>
                       <a:ext cx="5943600" cy="304800"/>
                     </a:xfrm>
@@ -680,7 +696,7 @@
       </w:r>
       <w:r>
         <w:drawing>
-          <wp:inline wp14:editId="6032FAF9" wp14:anchorId="447D84D4">
+          <wp:inline wp14:editId="0DB987C5" wp14:anchorId="447D84D4">
             <wp:extent cx="5943600" cy="323850"/>
             <wp:effectExtent l="0" t="0" r="0" b="0"/>
             <wp:docPr id="566701960" name="" title=""/>
@@ -695,7 +711,99 @@
                     <pic:cNvPicPr/>
                   </pic:nvPicPr>
                   <pic:blipFill>
-                    <a:blip r:embed="Rb1e9c84defc24f28">
+                    <a:blip r:embed="R05c955f877b247b3">
+                      <a:extLst xmlns:a="http://schemas.openxmlformats.org/drawingml/2006/main">
+                        <a:ext xmlns:a="http://schemas.openxmlformats.org/drawingml/2006/main" uri="{28A0092B-C50C-407E-A947-70E740481C1C}">
+                          <a14:useLocalDpi xmlns:a14="http://schemas.microsoft.com/office/drawing/2010/main" val="0"/>
+                        </a:ext>
+                      </a:extLst>
+                    </a:blip>
+                    <a:stretch>
+                      <a:fillRect/>
+                    </a:stretch>
+                  </pic:blipFill>
+                  <pic:spPr>
+                    <a:xfrm rot="0" flipH="0" flipV="0">
+                      <a:off x="0" y="0"/>
+                      <a:ext cx="5943600" cy="323850"/>
+                    </a:xfrm>
+                    <a:prstGeom prst="rect">
+                      <a:avLst/>
+                    </a:prstGeom>
+                  </pic:spPr>
+                </pic:pic>
+              </a:graphicData>
+            </a:graphic>
+          </wp:inline>
+        </w:drawing>
+      </w:r>
+    </w:p>
+    <w:p>
+      <w:pPr>
+        <w:pStyle w:val="Normal"/>
+      </w:pPr>
+      <w:proofErr w:type="gramStart"/>
+      <w:r>
+        <w:rPr/>
+        <w:t>So</w:t>
+      </w:r>
+      <w:proofErr w:type="gramEnd"/>
+      <w:r>
+        <w:rPr/>
+        <w:t xml:space="preserve"> whenever the button triggers it access the </w:t>
+      </w:r>
+      <w:proofErr w:type="spellStart"/>
+      <w:r>
+        <w:rPr/>
+        <w:t>counterBloc</w:t>
+      </w:r>
+      <w:proofErr w:type="spellEnd"/>
+      <w:r>
+        <w:rPr/>
+        <w:t xml:space="preserve"> class and access the function that we did earlier. It’s either increment or decrement.</w:t>
+      </w:r>
+    </w:p>
+    <w:p>
+      <w:pPr>
+        <w:pStyle w:val="Normal"/>
+      </w:pPr>
+    </w:p>
+    <w:p>
+      <w:pPr>
+        <w:pStyle w:val="Normal"/>
+      </w:pPr>
+      <w:r>
+        <w:rPr/>
+        <w:t>Last.  We need to have a closing stream.  Streams should always be closed when they’re no longer needed.  Otherwise, we may get a memory leak in our app.</w:t>
+      </w:r>
+    </w:p>
+    <w:p>
+      <w:pPr>
+        <w:pStyle w:val="Normal"/>
+      </w:pPr>
+    </w:p>
+    <w:p>
+      <w:pPr>
+        <w:pStyle w:val="Normal"/>
+      </w:pPr>
+      <w:r>
+        <w:drawing>
+          <wp:inline wp14:editId="1E7A5946" wp14:anchorId="4B74FBE2">
+            <wp:extent cx="3695700" cy="1133475"/>
+            <wp:effectExtent l="0" t="0" r="0" b="0"/>
+            <wp:docPr id="727281373" name="" title=""/>
+            <wp:cNvGraphicFramePr>
+              <a:graphicFrameLocks noChangeAspect="1"/>
+            </wp:cNvGraphicFramePr>
+            <a:graphic>
+              <a:graphicData uri="http://schemas.openxmlformats.org/drawingml/2006/picture">
+                <pic:pic>
+                  <pic:nvPicPr>
+                    <pic:cNvPr id="0" name=""/>
+                    <pic:cNvPicPr/>
+                  </pic:nvPicPr>
+                  <pic:blipFill>
+                    <a:blip r:embed="R5a3887699d6244ff">
                       <a:extLst>
                         <a:ext xmlns:a="http://schemas.openxmlformats.org/drawingml/2006/main" uri="{28A0092B-C50C-407E-A947-70E740481C1C}">
                           <a14:useLocalDpi val="0"/>
@@ -709,7 +817,7 @@
                   <pic:spPr>
                     <a:xfrm>
                       <a:off x="0" y="0"/>
-                      <a:ext cx="5943600" cy="323850"/>
+                      <a:ext cx="3695700" cy="1133475"/>
                     </a:xfrm>
                     <a:prstGeom prst="rect">
                       <a:avLst/>
@@ -726,25 +834,290 @@
       <w:pPr>
         <w:pStyle w:val="Normal"/>
       </w:pPr>
-      <w:proofErr w:type="gramStart"/>
-      <w:r>
-        <w:rPr/>
-        <w:t>So</w:t>
-      </w:r>
-      <w:proofErr w:type="gramEnd"/>
-      <w:r>
-        <w:rPr/>
-        <w:t xml:space="preserve"> whenever the button triggers it access the </w:t>
-      </w:r>
-      <w:proofErr w:type="spellStart"/>
-      <w:r>
-        <w:rPr/>
-        <w:t>counterBloc</w:t>
-      </w:r>
-      <w:proofErr w:type="spellEnd"/>
-      <w:r>
-        <w:rPr/>
-        <w:t xml:space="preserve"> class and access the function that we did earlier. It’s either increment or decrement.</w:t>
+    </w:p>
+    <w:p>
+      <w:pPr>
+        <w:pStyle w:val="Normal"/>
+      </w:pPr>
+      <w:r>
+        <w:rPr/>
+        <w:t>N</w:t>
+      </w:r>
+      <w:r>
+        <w:rPr/>
+        <w:t>o</w:t>
+      </w:r>
+      <w:r>
+        <w:rPr/>
+        <w:t>w</w:t>
+      </w:r>
+      <w:r>
+        <w:rPr/>
+        <w:t xml:space="preserve"> </w:t>
+      </w:r>
+      <w:r>
+        <w:rPr/>
+        <w:t>w</w:t>
+      </w:r>
+      <w:r>
+        <w:rPr/>
+        <w:t>e</w:t>
+      </w:r>
+      <w:r>
+        <w:rPr/>
+        <w:t xml:space="preserve"> </w:t>
+      </w:r>
+      <w:r>
+        <w:rPr/>
+        <w:t>n</w:t>
+      </w:r>
+      <w:r>
+        <w:rPr/>
+        <w:t>e</w:t>
+      </w:r>
+      <w:r>
+        <w:rPr/>
+        <w:t>e</w:t>
+      </w:r>
+      <w:r>
+        <w:rPr/>
+        <w:t>d</w:t>
+      </w:r>
+      <w:r>
+        <w:rPr/>
+        <w:t xml:space="preserve"> </w:t>
+      </w:r>
+      <w:r>
+        <w:rPr/>
+        <w:t>t</w:t>
+      </w:r>
+      <w:r>
+        <w:rPr/>
+        <w:t>o</w:t>
+      </w:r>
+      <w:r>
+        <w:rPr/>
+        <w:t xml:space="preserve"> </w:t>
+      </w:r>
+      <w:r>
+        <w:rPr/>
+        <w:t>c</w:t>
+      </w:r>
+      <w:r>
+        <w:rPr/>
+        <w:t>a</w:t>
+      </w:r>
+      <w:r>
+        <w:rPr/>
+        <w:t>l</w:t>
+      </w:r>
+      <w:r>
+        <w:rPr/>
+        <w:t>l</w:t>
+      </w:r>
+      <w:r>
+        <w:rPr/>
+        <w:t xml:space="preserve"> </w:t>
+      </w:r>
+      <w:r>
+        <w:rPr/>
+        <w:t>t</w:t>
+      </w:r>
+      <w:r>
+        <w:rPr/>
+        <w:t>h</w:t>
+      </w:r>
+      <w:r>
+        <w:rPr/>
+        <w:t>e</w:t>
+      </w:r>
+      <w:r>
+        <w:rPr/>
+        <w:t xml:space="preserve"> </w:t>
+      </w:r>
+      <w:r>
+        <w:rPr/>
+        <w:t>a</w:t>
+      </w:r>
+      <w:r>
+        <w:rPr/>
+        <w:t>b</w:t>
+      </w:r>
+      <w:r>
+        <w:rPr/>
+        <w:t>o</w:t>
+      </w:r>
+      <w:r>
+        <w:rPr/>
+        <w:t>v</w:t>
+      </w:r>
+      <w:r>
+        <w:rPr/>
+        <w:t>e</w:t>
+      </w:r>
+      <w:r>
+        <w:rPr/>
+        <w:t xml:space="preserve"> </w:t>
+      </w:r>
+      <w:r>
+        <w:rPr/>
+        <w:t>f</w:t>
+      </w:r>
+      <w:r>
+        <w:rPr/>
+        <w:t>u</w:t>
+      </w:r>
+      <w:r>
+        <w:rPr/>
+        <w:t>n</w:t>
+      </w:r>
+      <w:r>
+        <w:rPr/>
+        <w:t>c</w:t>
+      </w:r>
+      <w:r>
+        <w:rPr/>
+        <w:t>t</w:t>
+      </w:r>
+      <w:r>
+        <w:rPr/>
+        <w:t>i</w:t>
+      </w:r>
+      <w:r>
+        <w:rPr/>
+        <w:t>o</w:t>
+      </w:r>
+      <w:r>
+        <w:rPr/>
+        <w:t>n</w:t>
+      </w:r>
+      <w:r>
+        <w:rPr/>
+        <w:t xml:space="preserve"> </w:t>
+      </w:r>
+      <w:r>
+        <w:rPr/>
+        <w:t>f</w:t>
+      </w:r>
+      <w:r>
+        <w:rPr/>
+        <w:t>r</w:t>
+      </w:r>
+      <w:r>
+        <w:rPr/>
+        <w:t>o</w:t>
+      </w:r>
+      <w:r>
+        <w:rPr/>
+        <w:t>m</w:t>
+      </w:r>
+      <w:r>
+        <w:rPr/>
+        <w:t xml:space="preserve"> </w:t>
+      </w:r>
+      <w:r>
+        <w:rPr/>
+        <w:t>t</w:t>
+      </w:r>
+      <w:r>
+        <w:rPr/>
+        <w:t>h</w:t>
+      </w:r>
+      <w:r>
+        <w:rPr/>
+        <w:t>e</w:t>
+      </w:r>
+      <w:r>
+        <w:rPr/>
+        <w:t xml:space="preserve"> </w:t>
+      </w:r>
+      <w:r>
+        <w:rPr/>
+        <w:t>M</w:t>
+      </w:r>
+      <w:r>
+        <w:rPr/>
+        <w:t>a</w:t>
+      </w:r>
+      <w:r>
+        <w:rPr/>
+        <w:t>i</w:t>
+      </w:r>
+      <w:r>
+        <w:rPr/>
+        <w:t>n</w:t>
+      </w:r>
+      <w:r>
+        <w:rPr/>
+        <w:t xml:space="preserve"> </w:t>
+      </w:r>
+      <w:r>
+        <w:rPr/>
+        <w:t>c</w:t>
+      </w:r>
+      <w:r>
+        <w:rPr/>
+        <w:t>l</w:t>
+      </w:r>
+      <w:r>
+        <w:rPr/>
+        <w:t>a</w:t>
+      </w:r>
+      <w:r>
+        <w:rPr/>
+        <w:t>s</w:t>
+      </w:r>
+      <w:r>
+        <w:rPr/>
+        <w:t>s</w:t>
+      </w:r>
+    </w:p>
+    <w:p>
+      <w:pPr>
+        <w:pStyle w:val="Normal"/>
+      </w:pPr>
+      <w:r>
+        <w:drawing>
+          <wp:inline wp14:editId="706D385B" wp14:anchorId="0582F600">
+            <wp:extent cx="2390775" cy="1333500"/>
+            <wp:effectExtent l="0" t="0" r="0" b="0"/>
+            <wp:docPr id="2134835868" name="" title=""/>
+            <wp:cNvGraphicFramePr>
+              <a:graphicFrameLocks noChangeAspect="1"/>
+            </wp:cNvGraphicFramePr>
+            <a:graphic>
+              <a:graphicData uri="http://schemas.openxmlformats.org/drawingml/2006/picture">
+                <pic:pic>
+                  <pic:nvPicPr>
+                    <pic:cNvPr id="0" name=""/>
+                    <pic:cNvPicPr/>
+                  </pic:nvPicPr>
+                  <pic:blipFill>
+                    <a:blip r:embed="R499ca6db3e2a4a93">
+                      <a:extLst>
+                        <a:ext xmlns:a="http://schemas.openxmlformats.org/drawingml/2006/main" uri="{28A0092B-C50C-407E-A947-70E740481C1C}">
+                          <a14:useLocalDpi val="0"/>
+                        </a:ext>
+                      </a:extLst>
+                    </a:blip>
+                    <a:stretch>
+                      <a:fillRect/>
+                    </a:stretch>
+                  </pic:blipFill>
+                  <pic:spPr>
+                    <a:xfrm>
+                      <a:off x="0" y="0"/>
+                      <a:ext cx="2390775" cy="1333500"/>
+                    </a:xfrm>
+                    <a:prstGeom prst="rect">
+                      <a:avLst/>
+                    </a:prstGeom>
+                  </pic:spPr>
+                </pic:pic>
+              </a:graphicData>
+            </a:graphic>
+          </wp:inline>
+        </w:drawing>
       </w:r>
     </w:p>
     <w:p>

</xml_diff>